<commit_message>
Update doc for part 1 CourseWork VP
</commit_message>
<xml_diff>
--- a/Visual Programming/CourseWork/Part1/ИП-814 Краснов Илья ВП Часть 1.docx
+++ b/Visual Programming/CourseWork/Part1/ИП-814 Краснов Илья ВП Часть 1.docx
@@ -1,6 +1,6 @@
 
 <file path=word/document.xml><?xml version="1.0" encoding="utf-8"?>
-<w:document xmlns:wpc="http://schemas.microsoft.com/office/word/2010/wordprocessingCanvas" xmlns:cx="http://schemas.microsoft.com/office/drawing/2014/chartex" xmlns:mc="http://schemas.openxmlformats.org/markup-compatibility/2006" xmlns:o="urn:schemas-microsoft-com:office:office" xmlns:r="http://schemas.openxmlformats.org/officeDocument/2006/relationships" xmlns:m="http://schemas.openxmlformats.org/officeDocument/2006/math" xmlns:v="urn:schemas-microsoft-com:vml" xmlns:wp14="http://schemas.microsoft.com/office/word/2010/wordprocessingDrawing" xmlns:wp="http://schemas.openxmlformats.org/drawingml/2006/wordprocessingDrawing" xmlns:w10="urn:schemas-microsoft-com:office:word" xmlns:w="http://schemas.openxmlformats.org/wordprocessingml/2006/main" xmlns:w14="http://schemas.microsoft.com/office/word/2010/wordml" xmlns:w15="http://schemas.microsoft.com/office/word/2012/wordml" xmlns:w16se="http://schemas.microsoft.com/office/word/2015/wordml/symex" xmlns:wpg="http://schemas.microsoft.com/office/word/2010/wordprocessingGroup" xmlns:wpi="http://schemas.microsoft.com/office/word/2010/wordprocessingInk" xmlns:wne="http://schemas.microsoft.com/office/word/2006/wordml" xmlns:wps="http://schemas.microsoft.com/office/word/2010/wordprocessingShape" mc:Ignorable="w14 w15 w16se wp14">
+<w:document xmlns:wpc="http://schemas.microsoft.com/office/word/2010/wordprocessingCanvas" xmlns:cx="http://schemas.microsoft.com/office/drawing/2014/chartex" xmlns:cx1="http://schemas.microsoft.com/office/drawing/2015/9/8/chartex" xmlns:mc="http://schemas.openxmlformats.org/markup-compatibility/2006" xmlns:o="urn:schemas-microsoft-com:office:office" xmlns:r="http://schemas.openxmlformats.org/officeDocument/2006/relationships" xmlns:m="http://schemas.openxmlformats.org/officeDocument/2006/math" xmlns:v="urn:schemas-microsoft-com:vml" xmlns:wp14="http://schemas.microsoft.com/office/word/2010/wordprocessingDrawing" xmlns:wp="http://schemas.openxmlformats.org/drawingml/2006/wordprocessingDrawing" xmlns:w10="urn:schemas-microsoft-com:office:word" xmlns:w="http://schemas.openxmlformats.org/wordprocessingml/2006/main" xmlns:w14="http://schemas.microsoft.com/office/word/2010/wordml" xmlns:w15="http://schemas.microsoft.com/office/word/2012/wordml" xmlns:w16se="http://schemas.microsoft.com/office/word/2015/wordml/symex" xmlns:wpg="http://schemas.microsoft.com/office/word/2010/wordprocessingGroup" xmlns:wpi="http://schemas.microsoft.com/office/word/2010/wordprocessingInk" xmlns:wne="http://schemas.microsoft.com/office/word/2006/wordml" xmlns:wps="http://schemas.microsoft.com/office/word/2010/wordprocessingShape" mc:Ignorable="w14 w15 w16se wp14">
   <w:body>
     <w:p>
       <w:pPr>
@@ -332,6 +332,13 @@
     </w:p>
     <w:sdt>
       <w:sdtPr>
+        <w:rPr>
+          <w:rFonts w:asciiTheme="minorHAnsi" w:eastAsiaTheme="minorHAnsi" w:hAnsiTheme="minorHAnsi" w:cstheme="minorBidi"/>
+          <w:color w:val="auto"/>
+          <w:sz w:val="22"/>
+          <w:szCs w:val="22"/>
+          <w:lang w:eastAsia="en-US"/>
+        </w:rPr>
         <w:id w:val="1113017647"/>
         <w:docPartObj>
           <w:docPartGallery w:val="Table of Contents"/>
@@ -340,13 +347,8 @@
       </w:sdtPr>
       <w:sdtEndPr>
         <w:rPr>
-          <w:rFonts w:asciiTheme="minorHAnsi" w:eastAsiaTheme="minorHAnsi" w:hAnsiTheme="minorHAnsi" w:cstheme="minorBidi"/>
           <w:b/>
           <w:bCs/>
-          <w:color w:val="auto"/>
-          <w:sz w:val="22"/>
-          <w:szCs w:val="22"/>
-          <w:lang w:eastAsia="en-US"/>
         </w:rPr>
       </w:sdtEndPr>
       <w:sdtContent>
@@ -359,6 +361,15 @@
           </w:r>
         </w:p>
         <w:p>
+          <w:pPr>
+            <w:pStyle w:val="11"/>
+            <w:tabs>
+              <w:tab w:val="right" w:leader="dot" w:pos="9345"/>
+            </w:tabs>
+            <w:rPr>
+              <w:noProof/>
+            </w:rPr>
+          </w:pPr>
           <w:r>
             <w:fldChar w:fldCharType="begin"/>
           </w:r>
@@ -368,14 +379,277 @@
           <w:r>
             <w:fldChar w:fldCharType="separate"/>
           </w:r>
-          <w:r>
+          <w:hyperlink w:anchor="_Toc61622871" w:history="1">
+            <w:r>
+              <w:rPr>
+                <w:rStyle w:val="a9"/>
+                <w:rFonts w:ascii="Times New Roman" w:hAnsi="Times New Roman" w:cs="Times New Roman"/>
+                <w:b/>
+                <w:noProof/>
+              </w:rPr>
+              <w:t>АНАЛИЗ ЗАДАЧ И ПОЛЬЗОВАТЕЛЕЙ</w:t>
+            </w:r>
+            <w:r>
+              <w:rPr>
+                <w:noProof/>
+                <w:webHidden/>
+              </w:rPr>
+              <w:tab/>
+            </w:r>
+            <w:r>
+              <w:rPr>
+                <w:noProof/>
+                <w:webHidden/>
+              </w:rPr>
+              <w:fldChar w:fldCharType="begin"/>
+            </w:r>
+            <w:r>
+              <w:rPr>
+                <w:noProof/>
+                <w:webHidden/>
+              </w:rPr>
+              <w:instrText xml:space="preserve"> PAGEREF _Toc61622871 \h </w:instrText>
+            </w:r>
+            <w:r>
+              <w:rPr>
+                <w:noProof/>
+                <w:webHidden/>
+              </w:rPr>
+            </w:r>
+            <w:r>
+              <w:rPr>
+                <w:noProof/>
+                <w:webHidden/>
+              </w:rPr>
+              <w:fldChar w:fldCharType="separate"/>
+            </w:r>
+            <w:r>
+              <w:rPr>
+                <w:noProof/>
+                <w:webHidden/>
+              </w:rPr>
+              <w:t>3</w:t>
+            </w:r>
+            <w:r>
+              <w:rPr>
+                <w:noProof/>
+                <w:webHidden/>
+              </w:rPr>
+              <w:fldChar w:fldCharType="end"/>
+            </w:r>
+          </w:hyperlink>
+        </w:p>
+        <w:p>
+          <w:pPr>
+            <w:pStyle w:val="11"/>
+            <w:tabs>
+              <w:tab w:val="right" w:leader="dot" w:pos="9345"/>
+            </w:tabs>
             <w:rPr>
-              <w:b/>
-              <w:bCs/>
               <w:noProof/>
             </w:rPr>
-            <w:t>Элементы оглавления не найдены.</w:t>
-          </w:r>
+          </w:pPr>
+          <w:hyperlink w:anchor="_Toc61622872" w:history="1">
+            <w:r>
+              <w:rPr>
+                <w:rStyle w:val="a9"/>
+                <w:rFonts w:ascii="Times New Roman" w:hAnsi="Times New Roman" w:cs="Times New Roman"/>
+                <w:b/>
+                <w:noProof/>
+              </w:rPr>
+              <w:t>ВЫБОР РЕПРЕЗЕНТАТИВНЫХ ЗАДАЧ</w:t>
+            </w:r>
+            <w:r>
+              <w:rPr>
+                <w:noProof/>
+                <w:webHidden/>
+              </w:rPr>
+              <w:tab/>
+            </w:r>
+            <w:r>
+              <w:rPr>
+                <w:noProof/>
+                <w:webHidden/>
+              </w:rPr>
+              <w:fldChar w:fldCharType="begin"/>
+            </w:r>
+            <w:r>
+              <w:rPr>
+                <w:noProof/>
+                <w:webHidden/>
+              </w:rPr>
+              <w:instrText xml:space="preserve"> PAGEREF _Toc61622872 \h </w:instrText>
+            </w:r>
+            <w:r>
+              <w:rPr>
+                <w:noProof/>
+                <w:webHidden/>
+              </w:rPr>
+            </w:r>
+            <w:r>
+              <w:rPr>
+                <w:noProof/>
+                <w:webHidden/>
+              </w:rPr>
+              <w:fldChar w:fldCharType="separate"/>
+            </w:r>
+            <w:r>
+              <w:rPr>
+                <w:noProof/>
+                <w:webHidden/>
+              </w:rPr>
+              <w:t>4</w:t>
+            </w:r>
+            <w:r>
+              <w:rPr>
+                <w:noProof/>
+                <w:webHidden/>
+              </w:rPr>
+              <w:fldChar w:fldCharType="end"/>
+            </w:r>
+          </w:hyperlink>
+        </w:p>
+        <w:p>
+          <w:pPr>
+            <w:pStyle w:val="11"/>
+            <w:tabs>
+              <w:tab w:val="right" w:leader="dot" w:pos="9345"/>
+            </w:tabs>
+            <w:rPr>
+              <w:noProof/>
+            </w:rPr>
+          </w:pPr>
+          <w:hyperlink w:anchor="_Toc61622873" w:history="1">
+            <w:r>
+              <w:rPr>
+                <w:rStyle w:val="a9"/>
+                <w:rFonts w:ascii="Times New Roman" w:hAnsi="Times New Roman" w:cs="Times New Roman"/>
+                <w:b/>
+                <w:noProof/>
+              </w:rPr>
+              <w:t>Заимствования</w:t>
+            </w:r>
+            <w:r>
+              <w:rPr>
+                <w:noProof/>
+                <w:webHidden/>
+              </w:rPr>
+              <w:tab/>
+            </w:r>
+            <w:r>
+              <w:rPr>
+                <w:noProof/>
+                <w:webHidden/>
+              </w:rPr>
+              <w:fldChar w:fldCharType="begin"/>
+            </w:r>
+            <w:r>
+              <w:rPr>
+                <w:noProof/>
+                <w:webHidden/>
+              </w:rPr>
+              <w:instrText xml:space="preserve"> PAGEREF _Toc61622873 \h </w:instrText>
+            </w:r>
+            <w:r>
+              <w:rPr>
+                <w:noProof/>
+                <w:webHidden/>
+              </w:rPr>
+            </w:r>
+            <w:r>
+              <w:rPr>
+                <w:noProof/>
+                <w:webHidden/>
+              </w:rPr>
+              <w:fldChar w:fldCharType="separate"/>
+            </w:r>
+            <w:r>
+              <w:rPr>
+                <w:noProof/>
+                <w:webHidden/>
+              </w:rPr>
+              <w:t>5</w:t>
+            </w:r>
+            <w:r>
+              <w:rPr>
+                <w:noProof/>
+                <w:webHidden/>
+              </w:rPr>
+              <w:fldChar w:fldCharType="end"/>
+            </w:r>
+          </w:hyperlink>
+        </w:p>
+        <w:p>
+          <w:pPr>
+            <w:pStyle w:val="11"/>
+            <w:tabs>
+              <w:tab w:val="right" w:leader="dot" w:pos="9345"/>
+            </w:tabs>
+            <w:rPr>
+              <w:noProof/>
+            </w:rPr>
+          </w:pPr>
+          <w:hyperlink w:anchor="_Toc61622874" w:history="1">
+            <w:r>
+              <w:rPr>
+                <w:rStyle w:val="a9"/>
+                <w:rFonts w:ascii="Times New Roman" w:hAnsi="Times New Roman" w:cs="Times New Roman"/>
+                <w:b/>
+                <w:noProof/>
+              </w:rPr>
+              <w:t>ЧЕРНОВОЕ ОПИСАНИЕ ДИЗАЙНА</w:t>
+            </w:r>
+            <w:r>
+              <w:rPr>
+                <w:noProof/>
+                <w:webHidden/>
+              </w:rPr>
+              <w:tab/>
+            </w:r>
+            <w:r>
+              <w:rPr>
+                <w:noProof/>
+                <w:webHidden/>
+              </w:rPr>
+              <w:fldChar w:fldCharType="begin"/>
+            </w:r>
+            <w:r>
+              <w:rPr>
+                <w:noProof/>
+                <w:webHidden/>
+              </w:rPr>
+              <w:instrText xml:space="preserve"> PAGEREF _Toc61622874 \h </w:instrText>
+            </w:r>
+            <w:r>
+              <w:rPr>
+                <w:noProof/>
+                <w:webHidden/>
+              </w:rPr>
+            </w:r>
+            <w:r>
+              <w:rPr>
+                <w:noProof/>
+                <w:webHidden/>
+              </w:rPr>
+              <w:fldChar w:fldCharType="separate"/>
+            </w:r>
+            <w:r>
+              <w:rPr>
+                <w:noProof/>
+                <w:webHidden/>
+              </w:rPr>
+              <w:t>6</w:t>
+            </w:r>
+            <w:r>
+              <w:rPr>
+                <w:noProof/>
+                <w:webHidden/>
+              </w:rPr>
+              <w:fldChar w:fldCharType="end"/>
+            </w:r>
+          </w:hyperlink>
+        </w:p>
+        <w:p>
           <w:r>
             <w:rPr>
               <w:b/>
@@ -412,6 +686,7 @@
           <w:sz w:val="36"/>
         </w:rPr>
       </w:pPr>
+      <w:bookmarkStart w:id="0" w:name="_Toc61622871"/>
       <w:r>
         <w:rPr>
           <w:rFonts w:ascii="Times New Roman" w:hAnsi="Times New Roman" w:cs="Times New Roman"/>
@@ -422,6 +697,7 @@
         <w:lastRenderedPageBreak/>
         <w:t>АНАЛИЗ ЗАДАЧ И ПОЛЬЗОВАТЕЛЕЙ</w:t>
       </w:r>
+      <w:bookmarkEnd w:id="0"/>
     </w:p>
     <w:p/>
     <w:p>
@@ -475,16 +751,7 @@
           <w:sz w:val="28"/>
           <w:szCs w:val="27"/>
         </w:rPr>
-        <w:t>Л</w:t>
-      </w:r>
-      <w:r>
-        <w:rPr>
-          <w:rFonts w:ascii="Times New Roman" w:hAnsi="Times New Roman" w:cs="Times New Roman"/>
-          <w:color w:val="000000"/>
-          <w:sz w:val="28"/>
-          <w:szCs w:val="27"/>
-        </w:rPr>
-        <w:t>юди должны быть заинтересованы в решении предложенной задачи.</w:t>
+        <w:t>Люди должны быть заинтересованы в решении предложенной задачи.</w:t>
       </w:r>
     </w:p>
     <w:p>
@@ -659,6 +926,7 @@
           <w:szCs w:val="36"/>
         </w:rPr>
       </w:pPr>
+      <w:bookmarkStart w:id="1" w:name="_Toc61622872"/>
       <w:r>
         <w:rPr>
           <w:rFonts w:ascii="Times New Roman" w:hAnsi="Times New Roman" w:cs="Times New Roman"/>
@@ -670,6 +938,7 @@
         <w:lastRenderedPageBreak/>
         <w:t>ВЫБОР РЕПРЕЗЕНТАТИВНЫХ ЗАДАЧ</w:t>
       </w:r>
+      <w:bookmarkEnd w:id="1"/>
     </w:p>
     <w:p/>
     <w:p>
@@ -767,7 +1036,14 @@
           <w:rFonts w:ascii="Times New Roman" w:hAnsi="Times New Roman" w:cs="Times New Roman"/>
           <w:sz w:val="28"/>
         </w:rPr>
-        <w:t>Хранение рецептов: программа должна предоставлять удобный интерфейс для хранения, добавления и редактирования рецептов.</w:t>
+        <w:t>Просмотр рецептов: программа должна предоставлять удобный интерфейс для просмотра информации о рецептах</w:t>
+      </w:r>
+      <w:r>
+        <w:rPr>
+          <w:rFonts w:ascii="Times New Roman" w:hAnsi="Times New Roman" w:cs="Times New Roman"/>
+          <w:sz w:val="28"/>
+        </w:rPr>
+        <w:t>.</w:t>
       </w:r>
     </w:p>
     <w:p>
@@ -787,30 +1063,28 @@
           <w:rFonts w:ascii="Times New Roman" w:hAnsi="Times New Roman" w:cs="Times New Roman"/>
           <w:sz w:val="28"/>
         </w:rPr>
-        <w:t xml:space="preserve">Разделение на категории: программа должна разделять рецепты </w:t>
-      </w:r>
-      <w:r>
-        <w:rPr>
-          <w:rFonts w:ascii="Times New Roman" w:hAnsi="Times New Roman" w:cs="Times New Roman"/>
-          <w:sz w:val="28"/>
-        </w:rPr>
-        <w:t xml:space="preserve">на разные категории по нескольким критериям: национальность, сложность приготовления, тип блюда (каша, суп и </w:t>
-      </w:r>
-      <w:proofErr w:type="spellStart"/>
-      <w:r>
-        <w:rPr>
-          <w:rFonts w:ascii="Times New Roman" w:hAnsi="Times New Roman" w:cs="Times New Roman"/>
-          <w:sz w:val="28"/>
-        </w:rPr>
-        <w:t>тд</w:t>
-      </w:r>
-      <w:proofErr w:type="spellEnd"/>
-      <w:r>
-        <w:rPr>
-          <w:rFonts w:ascii="Times New Roman" w:hAnsi="Times New Roman" w:cs="Times New Roman"/>
-          <w:sz w:val="28"/>
-        </w:rPr>
-        <w:t>.), градация (первые, вторые).</w:t>
+        <w:t>Разделение на категории: программа должна разделять рецепты</w:t>
+      </w:r>
+      <w:r>
+        <w:rPr>
+          <w:rFonts w:ascii="Times New Roman" w:hAnsi="Times New Roman" w:cs="Times New Roman"/>
+          <w:sz w:val="28"/>
+        </w:rPr>
+        <w:t xml:space="preserve"> на разные категории</w:t>
+      </w:r>
+      <w:r>
+        <w:rPr>
+          <w:rFonts w:ascii="Times New Roman" w:hAnsi="Times New Roman" w:cs="Times New Roman"/>
+          <w:sz w:val="28"/>
+        </w:rPr>
+        <w:t xml:space="preserve"> </w:t>
+      </w:r>
+      <w:r>
+        <w:rPr>
+          <w:rFonts w:ascii="Times New Roman" w:hAnsi="Times New Roman" w:cs="Times New Roman"/>
+          <w:sz w:val="28"/>
+        </w:rPr>
+        <w:t>в соответствии с типом блюда.</w:t>
       </w:r>
     </w:p>
     <w:p>
@@ -830,14 +1104,14 @@
           <w:rFonts w:ascii="Times New Roman" w:hAnsi="Times New Roman" w:cs="Times New Roman"/>
           <w:sz w:val="28"/>
         </w:rPr>
-        <w:t xml:space="preserve">Добавление в избранное: программа должна уметь запомнить рецепты, которые пользователь пометил как избранные, и помещать их в отдельную </w:t>
-      </w:r>
-      <w:r>
-        <w:rPr>
-          <w:rFonts w:ascii="Times New Roman" w:hAnsi="Times New Roman" w:cs="Times New Roman"/>
-          <w:sz w:val="28"/>
-        </w:rPr>
-        <w:t>вкладку.</w:t>
+        <w:t xml:space="preserve">Хранение рецептов: программа должны </w:t>
+      </w:r>
+      <w:r>
+        <w:rPr>
+          <w:rFonts w:ascii="Times New Roman" w:hAnsi="Times New Roman" w:cs="Times New Roman"/>
+          <w:sz w:val="28"/>
+        </w:rPr>
+        <w:t>сохранять все рецепты в базе данных.</w:t>
       </w:r>
     </w:p>
     <w:p>
@@ -872,7 +1146,7 @@
           <w:rFonts w:ascii="Times New Roman" w:hAnsi="Times New Roman" w:cs="Times New Roman"/>
           <w:sz w:val="28"/>
         </w:rPr>
-        <w:t>Поиск рецептов по названиям.</w:t>
+        <w:t>Поиск по фильтрам. Пользователь должен иметь возможность осуществлять поиск по названиям рецептов, ингредиентам и рецепту приготовления.</w:t>
       </w:r>
     </w:p>
     <w:p>
@@ -892,7 +1166,21 @@
           <w:rFonts w:ascii="Times New Roman" w:hAnsi="Times New Roman" w:cs="Times New Roman"/>
           <w:sz w:val="28"/>
         </w:rPr>
-        <w:t>Поиск рецептов по ингредиентам.</w:t>
+        <w:t xml:space="preserve">Сортировка блюд </w:t>
+      </w:r>
+      <w:r>
+        <w:rPr>
+          <w:rFonts w:ascii="Times New Roman" w:hAnsi="Times New Roman" w:cs="Times New Roman"/>
+          <w:sz w:val="28"/>
+        </w:rPr>
+        <w:t>по категориям. Пользователь должен иметь возможность выбирать категорию, которая будет отображаться в приложении</w:t>
+      </w:r>
+      <w:r>
+        <w:rPr>
+          <w:rFonts w:ascii="Times New Roman" w:hAnsi="Times New Roman" w:cs="Times New Roman"/>
+          <w:sz w:val="28"/>
+        </w:rPr>
+        <w:t>.</w:t>
       </w:r>
     </w:p>
     <w:p>
@@ -912,14 +1200,7 @@
           <w:rFonts w:ascii="Times New Roman" w:hAnsi="Times New Roman" w:cs="Times New Roman"/>
           <w:sz w:val="28"/>
         </w:rPr>
-        <w:t>Сортировка блюд по времени приготовления</w:t>
-      </w:r>
-      <w:r>
-        <w:rPr>
-          <w:rFonts w:ascii="Times New Roman" w:hAnsi="Times New Roman" w:cs="Times New Roman"/>
-          <w:sz w:val="28"/>
-        </w:rPr>
-        <w:t>.</w:t>
+        <w:t>Добавление в избранное. Пользователь должен иметь возможность помечать рецепты как избранные. Программа должна относить избранные рецепты в отдельную вкладку.</w:t>
       </w:r>
     </w:p>
     <w:p>
@@ -939,6 +1220,26 @@
           <w:rFonts w:ascii="Times New Roman" w:hAnsi="Times New Roman" w:cs="Times New Roman"/>
           <w:sz w:val="28"/>
         </w:rPr>
+        <w:t>Изменение рецептов. Программа должна иметь возможность добавления новых рецептов, редактирования рецептов и удаления рецептов.</w:t>
+      </w:r>
+    </w:p>
+    <w:p>
+      <w:pPr>
+        <w:pStyle w:val="a8"/>
+        <w:numPr>
+          <w:ilvl w:val="0"/>
+          <w:numId w:val="2"/>
+        </w:numPr>
+        <w:rPr>
+          <w:rFonts w:ascii="Times New Roman" w:hAnsi="Times New Roman" w:cs="Times New Roman"/>
+          <w:sz w:val="28"/>
+        </w:rPr>
+      </w:pPr>
+      <w:r>
+        <w:rPr>
+          <w:rFonts w:ascii="Times New Roman" w:hAnsi="Times New Roman" w:cs="Times New Roman"/>
+          <w:sz w:val="28"/>
+        </w:rPr>
         <w:t>Выход из приложения.</w:t>
       </w:r>
     </w:p>
@@ -968,6 +1269,7 @@
           <w:sz w:val="36"/>
         </w:rPr>
       </w:pPr>
+      <w:bookmarkStart w:id="2" w:name="_Toc61622873"/>
       <w:r>
         <w:rPr>
           <w:rFonts w:ascii="Times New Roman" w:hAnsi="Times New Roman" w:cs="Times New Roman"/>
@@ -978,6 +1280,7 @@
         <w:lastRenderedPageBreak/>
         <w:t>Заимствования</w:t>
       </w:r>
+      <w:bookmarkEnd w:id="2"/>
     </w:p>
     <w:p/>
     <w:p>
@@ -1045,6 +1348,7 @@
           <w:szCs w:val="27"/>
         </w:rPr>
       </w:pPr>
+      <w:proofErr w:type="spellStart"/>
       <w:r>
         <w:rPr>
           <w:rFonts w:ascii="Times New Roman" w:hAnsi="Times New Roman" w:cs="Times New Roman"/>
@@ -1054,8 +1358,9 @@
           <w:szCs w:val="27"/>
           <w:lang w:val="en-US"/>
         </w:rPr>
-        <w:t>Make-Eat</w:t>
-      </w:r>
+        <w:t>RussianFood</w:t>
+      </w:r>
+      <w:proofErr w:type="spellEnd"/>
     </w:p>
     <w:p>
       <w:pPr>
@@ -1101,16 +1406,25 @@
           <w:sz w:val="28"/>
           <w:szCs w:val="27"/>
         </w:rPr>
-        <w:t xml:space="preserve"> и интерфейс окна с категориями</w:t>
-      </w:r>
-      <w:r>
-        <w:rPr>
-          <w:rFonts w:ascii="Times New Roman" w:hAnsi="Times New Roman" w:cs="Times New Roman"/>
-          <w:color w:val="000000"/>
-          <w:sz w:val="28"/>
-          <w:szCs w:val="27"/>
-        </w:rPr>
-        <w:t>.</w:t>
+        <w:t>. С сайта взяты 10 основных категорий блюд: первое, второе, гарнир, закуски, соусы, напитки, заготовки, сладости, изделия из теста, маринады. В программе будет отображено 11 категорий, к списку категорий с данного портала добавляется категория «салаты».</w:t>
+      </w:r>
+      <w:r>
+        <w:rPr>
+          <w:rFonts w:ascii="Times New Roman" w:hAnsi="Times New Roman" w:cs="Times New Roman"/>
+          <w:color w:val="000000"/>
+          <w:sz w:val="28"/>
+          <w:szCs w:val="27"/>
+        </w:rPr>
+        <w:t xml:space="preserve"> </w:t>
+      </w:r>
+      <w:r>
+        <w:rPr>
+          <w:rFonts w:ascii="Times New Roman" w:hAnsi="Times New Roman" w:cs="Times New Roman"/>
+          <w:color w:val="000000"/>
+          <w:sz w:val="28"/>
+          <w:szCs w:val="27"/>
+        </w:rPr>
+        <w:t>Также с данного ресурса взято несколько рецептов, которые будут заранее находиться в бае данных при первом запуске приложения.</w:t>
       </w:r>
     </w:p>
     <w:p>
@@ -1126,21 +1440,30 @@
       <w:pPr>
         <w:pStyle w:val="a8"/>
         <w:rPr>
-          <w:rFonts w:ascii="Times New Roman" w:hAnsi="Times New Roman" w:cs="Times New Roman"/>
-          <w:color w:val="000000"/>
-          <w:sz w:val="28"/>
-          <w:szCs w:val="27"/>
-        </w:rPr>
-      </w:pPr>
-      <w:r>
-        <w:rPr>
           <w:noProof/>
           <w:lang w:eastAsia="ru-RU"/>
         </w:rPr>
+      </w:pPr>
+    </w:p>
+    <w:p>
+      <w:pPr>
+        <w:pStyle w:val="a8"/>
+        <w:rPr>
+          <w:rFonts w:ascii="Times New Roman" w:hAnsi="Times New Roman" w:cs="Times New Roman"/>
+          <w:color w:val="000000"/>
+          <w:sz w:val="28"/>
+          <w:szCs w:val="27"/>
+        </w:rPr>
+      </w:pPr>
+      <w:r>
+        <w:rPr>
+          <w:noProof/>
+          <w:lang w:eastAsia="ru-RU"/>
+        </w:rPr>
         <w:drawing>
-          <wp:inline distT="0" distB="0" distL="0" distR="0" wp14:anchorId="7D06B5F2" wp14:editId="2FE296E5">
-            <wp:extent cx="4973955" cy="2644140"/>
-            <wp:effectExtent l="0" t="0" r="0" b="3810"/>
+          <wp:inline distT="0" distB="0" distL="0" distR="0" wp14:anchorId="2428A204" wp14:editId="77BBC5CE">
+            <wp:extent cx="5212080" cy="2914650"/>
+            <wp:effectExtent l="0" t="0" r="7620" b="0"/>
             <wp:docPr id="1" name="Рисунок 1"/>
             <wp:cNvGraphicFramePr>
               <a:graphicFrameLocks xmlns:a="http://schemas.openxmlformats.org/drawingml/2006/main" noChangeAspect="1"/>
@@ -1154,13 +1477,13 @@
                   </pic:nvPicPr>
                   <pic:blipFill rotWithShape="1">
                     <a:blip r:embed="rId8"/>
-                    <a:srcRect t="3540" b="1951"/>
+                    <a:srcRect l="5516" t="12771" r="6745"/>
                     <a:stretch/>
                   </pic:blipFill>
                   <pic:spPr bwMode="auto">
                     <a:xfrm>
                       <a:off x="0" y="0"/>
-                      <a:ext cx="4982780" cy="2648831"/>
+                      <a:ext cx="5212080" cy="2914650"/>
                     </a:xfrm>
                     <a:prstGeom prst="rect">
                       <a:avLst/>
@@ -1247,7 +1570,25 @@
           <w:sz w:val="28"/>
           <w:szCs w:val="27"/>
         </w:rPr>
-        <w:t>С данного онлайн-сервиса будет заимствован поиск. Поиск в приложении будет осуществляться через окно быстрого доступа. Результаты поиска будут делиться по категориям, и пользователь сам сможет выбрать, какую категорию следует отобразить</w:t>
+        <w:t xml:space="preserve">С данного онлайн-сервиса будет заимствован поиск. Поиск в приложении будет осуществляться через </w:t>
+      </w:r>
+      <w:r>
+        <w:rPr>
+          <w:rFonts w:ascii="Times New Roman" w:hAnsi="Times New Roman" w:cs="Times New Roman"/>
+          <w:color w:val="000000"/>
+          <w:sz w:val="28"/>
+          <w:szCs w:val="27"/>
+        </w:rPr>
+        <w:t>текстовое поле.</w:t>
+      </w:r>
+      <w:r>
+        <w:rPr>
+          <w:rFonts w:ascii="Times New Roman" w:hAnsi="Times New Roman" w:cs="Times New Roman"/>
+          <w:color w:val="000000"/>
+          <w:sz w:val="28"/>
+          <w:szCs w:val="27"/>
+        </w:rPr>
+        <w:t xml:space="preserve"> Результаты поиска будут делиться по категориям, и пользователь сам сможет выбрать, какую категорию следует отобразить</w:t>
       </w:r>
     </w:p>
     <w:p>
@@ -1274,6 +1615,7 @@
           <w:noProof/>
           <w:lang w:eastAsia="ru-RU"/>
         </w:rPr>
+        <w:lastRenderedPageBreak/>
         <w:drawing>
           <wp:inline distT="0" distB="0" distL="0" distR="0" wp14:anchorId="3EFF49BD" wp14:editId="71C3FA79">
             <wp:extent cx="4783844" cy="2042160"/>
@@ -1320,88 +1662,76 @@
     </w:p>
     <w:p>
       <w:pPr>
-        <w:pStyle w:val="1"/>
-        <w:jc w:val="center"/>
+        <w:pStyle w:val="a8"/>
+        <w:rPr>
+          <w:rFonts w:ascii="Times New Roman" w:hAnsi="Times New Roman" w:cs="Times New Roman"/>
+          <w:color w:val="000000"/>
+          <w:sz w:val="28"/>
+          <w:szCs w:val="27"/>
+        </w:rPr>
+      </w:pPr>
+    </w:p>
+    <w:p>
+      <w:pPr>
+        <w:pStyle w:val="a8"/>
+        <w:rPr>
+          <w:rFonts w:ascii="Times New Roman" w:hAnsi="Times New Roman" w:cs="Times New Roman"/>
+          <w:color w:val="000000"/>
+          <w:sz w:val="28"/>
+          <w:szCs w:val="27"/>
+        </w:rPr>
+      </w:pPr>
+    </w:p>
+    <w:p>
+      <w:pPr>
+        <w:pStyle w:val="a8"/>
+        <w:numPr>
+          <w:ilvl w:val="0"/>
+          <w:numId w:val="3"/>
+        </w:numPr>
         <w:rPr>
           <w:rFonts w:ascii="Times New Roman" w:hAnsi="Times New Roman" w:cs="Times New Roman"/>
           <w:b/>
-          <w:color w:val="auto"/>
-          <w:sz w:val="36"/>
+          <w:color w:val="000000"/>
+          <w:sz w:val="28"/>
+          <w:szCs w:val="27"/>
         </w:rPr>
       </w:pPr>
       <w:r>
         <w:rPr>
           <w:rFonts w:ascii="Times New Roman" w:hAnsi="Times New Roman" w:cs="Times New Roman"/>
           <w:b/>
-          <w:color w:val="auto"/>
-          <w:sz w:val="36"/>
-        </w:rPr>
-        <w:lastRenderedPageBreak/>
-        <w:t>ЧЕРНОВОЕ ОПИСАНИЕ ДИЗАЙНА</w:t>
-      </w:r>
-    </w:p>
-    <w:p/>
-    <w:p>
-      <w:pPr>
-        <w:rPr>
-          <w:rFonts w:ascii="Times New Roman" w:hAnsi="Times New Roman" w:cs="Times New Roman"/>
-          <w:color w:val="000000"/>
-          <w:sz w:val="28"/>
-          <w:szCs w:val="27"/>
-        </w:rPr>
-      </w:pPr>
-      <w:r>
-        <w:rPr>
-          <w:rFonts w:ascii="Times New Roman" w:hAnsi="Times New Roman" w:cs="Times New Roman"/>
-          <w:b/>
-          <w:color w:val="000000"/>
-          <w:sz w:val="28"/>
-          <w:szCs w:val="27"/>
-        </w:rPr>
-        <w:t>Задача:</w:t>
-      </w:r>
-      <w:r>
-        <w:rPr>
-          <w:rFonts w:ascii="Times New Roman" w:hAnsi="Times New Roman" w:cs="Times New Roman"/>
-          <w:color w:val="000000"/>
-          <w:sz w:val="28"/>
-          <w:szCs w:val="27"/>
-        </w:rPr>
-        <w:t xml:space="preserve"> о</w:t>
-      </w:r>
-      <w:r>
-        <w:rPr>
-          <w:rFonts w:ascii="Times New Roman" w:hAnsi="Times New Roman" w:cs="Times New Roman"/>
-          <w:color w:val="000000"/>
-          <w:sz w:val="28"/>
-          <w:szCs w:val="27"/>
-        </w:rPr>
-        <w:t>писать черновой вариант дизайна словами и графически (иллюстрации с пояснениями). Черновой вариант должен отражать все внешние элементы интерфейса и их назначение.</w:t>
-      </w:r>
-    </w:p>
-    <w:p>
-      <w:pPr>
-        <w:rPr>
-          <w:rFonts w:ascii="Times New Roman" w:hAnsi="Times New Roman" w:cs="Times New Roman"/>
-          <w:b/>
-          <w:color w:val="000000"/>
-          <w:sz w:val="28"/>
-          <w:szCs w:val="27"/>
-        </w:rPr>
-      </w:pPr>
-      <w:r>
-        <w:rPr>
-          <w:rFonts w:ascii="Times New Roman" w:hAnsi="Times New Roman" w:cs="Times New Roman"/>
-          <w:b/>
-          <w:color w:val="000000"/>
-          <w:sz w:val="28"/>
-          <w:szCs w:val="27"/>
-        </w:rPr>
-        <w:t xml:space="preserve">Решение: </w:t>
-      </w:r>
-    </w:p>
-    <w:p>
-      <w:pPr>
+          <w:color w:val="000000"/>
+          <w:sz w:val="28"/>
+          <w:szCs w:val="27"/>
+          <w:lang w:val="en-US"/>
+        </w:rPr>
+        <w:t>YouTube:</w:t>
+      </w:r>
+    </w:p>
+    <w:p>
+      <w:pPr>
+        <w:pStyle w:val="a8"/>
+        <w:rPr>
+          <w:rFonts w:ascii="Times New Roman" w:hAnsi="Times New Roman" w:cs="Times New Roman"/>
+          <w:color w:val="000000"/>
+          <w:sz w:val="28"/>
+          <w:szCs w:val="27"/>
+        </w:rPr>
+      </w:pPr>
+      <w:r>
+        <w:rPr>
+          <w:rFonts w:ascii="Times New Roman" w:hAnsi="Times New Roman" w:cs="Times New Roman"/>
+          <w:color w:val="000000"/>
+          <w:sz w:val="28"/>
+          <w:szCs w:val="27"/>
+        </w:rPr>
+        <w:t>С данного ресурса заимствована идея поиска по фильтрам. Пользователь должен выбрать один фильтр в соответствии с которым будет осуществляться поиск.</w:t>
+      </w:r>
+    </w:p>
+    <w:p>
+      <w:pPr>
+        <w:pStyle w:val="a8"/>
         <w:rPr>
           <w:noProof/>
           <w:lang w:eastAsia="ru-RU"/>
@@ -1410,9 +1740,12 @@
     </w:p>
     <w:p>
       <w:pPr>
-        <w:rPr>
-          <w:rFonts w:ascii="Times New Roman" w:hAnsi="Times New Roman" w:cs="Times New Roman"/>
-          <w:sz w:val="24"/>
+        <w:pStyle w:val="a8"/>
+        <w:rPr>
+          <w:rFonts w:ascii="Times New Roman" w:hAnsi="Times New Roman" w:cs="Times New Roman"/>
+          <w:color w:val="000000"/>
+          <w:sz w:val="28"/>
+          <w:szCs w:val="27"/>
         </w:rPr>
       </w:pPr>
       <w:r>
@@ -1421,10 +1754,10 @@
           <w:lang w:eastAsia="ru-RU"/>
         </w:rPr>
         <w:drawing>
-          <wp:inline distT="0" distB="0" distL="0" distR="0" wp14:anchorId="0B3CB43B" wp14:editId="6A152A0E">
-            <wp:extent cx="5638800" cy="3115359"/>
-            <wp:effectExtent l="0" t="0" r="0" b="8890"/>
-            <wp:docPr id="3" name="Рисунок 3"/>
+          <wp:inline distT="0" distB="0" distL="0" distR="0" wp14:anchorId="65ABD006" wp14:editId="50FD2396">
+            <wp:extent cx="4427220" cy="2125980"/>
+            <wp:effectExtent l="0" t="0" r="0" b="7620"/>
+            <wp:docPr id="4" name="Рисунок 4"/>
             <wp:cNvGraphicFramePr>
               <a:graphicFrameLocks xmlns:a="http://schemas.openxmlformats.org/drawingml/2006/main" noChangeAspect="1"/>
             </wp:cNvGraphicFramePr>
@@ -1437,13 +1770,13 @@
                   </pic:nvPicPr>
                   <pic:blipFill rotWithShape="1">
                     <a:blip r:embed="rId10"/>
-                    <a:srcRect l="26938" t="29875" r="26627" b="24516"/>
+                    <a:srcRect l="16291" t="11631" r="9181" b="24743"/>
                     <a:stretch/>
                   </pic:blipFill>
                   <pic:spPr bwMode="auto">
                     <a:xfrm>
                       <a:off x="0" y="0"/>
-                      <a:ext cx="5653764" cy="3123626"/>
+                      <a:ext cx="4427220" cy="2125980"/>
                     </a:xfrm>
                     <a:prstGeom prst="rect">
                       <a:avLst/>
@@ -1466,6 +1799,170 @@
     </w:p>
     <w:p>
       <w:pPr>
+        <w:pStyle w:val="1"/>
+        <w:jc w:val="center"/>
+        <w:rPr>
+          <w:rFonts w:ascii="Times New Roman" w:hAnsi="Times New Roman" w:cs="Times New Roman"/>
+          <w:b/>
+          <w:color w:val="auto"/>
+          <w:sz w:val="36"/>
+        </w:rPr>
+      </w:pPr>
+      <w:bookmarkStart w:id="3" w:name="_Toc61622874"/>
+      <w:r>
+        <w:rPr>
+          <w:rFonts w:ascii="Times New Roman" w:hAnsi="Times New Roman" w:cs="Times New Roman"/>
+          <w:b/>
+          <w:color w:val="auto"/>
+          <w:sz w:val="36"/>
+        </w:rPr>
+        <w:t>ЧЕРНОВОЕ ОПИСАНИЕ ДИЗАЙНА</w:t>
+      </w:r>
+      <w:bookmarkEnd w:id="3"/>
+    </w:p>
+    <w:p/>
+    <w:p>
+      <w:pPr>
+        <w:rPr>
+          <w:rFonts w:ascii="Times New Roman" w:hAnsi="Times New Roman" w:cs="Times New Roman"/>
+          <w:color w:val="000000"/>
+          <w:sz w:val="28"/>
+          <w:szCs w:val="27"/>
+        </w:rPr>
+      </w:pPr>
+      <w:r>
+        <w:rPr>
+          <w:rFonts w:ascii="Times New Roman" w:hAnsi="Times New Roman" w:cs="Times New Roman"/>
+          <w:b/>
+          <w:color w:val="000000"/>
+          <w:sz w:val="28"/>
+          <w:szCs w:val="27"/>
+        </w:rPr>
+        <w:t>Задача:</w:t>
+      </w:r>
+      <w:r>
+        <w:rPr>
+          <w:rFonts w:ascii="Times New Roman" w:hAnsi="Times New Roman" w:cs="Times New Roman"/>
+          <w:color w:val="000000"/>
+          <w:sz w:val="28"/>
+          <w:szCs w:val="27"/>
+        </w:rPr>
+        <w:t xml:space="preserve"> описать черновой вариант дизайна словами и графически (иллюстрации с пояснениями). Черновой вариант должен отражать все внешние элементы интерфейса и их назначение.</w:t>
+      </w:r>
+    </w:p>
+    <w:p>
+      <w:pPr>
+        <w:rPr>
+          <w:rFonts w:ascii="Times New Roman" w:hAnsi="Times New Roman" w:cs="Times New Roman"/>
+          <w:b/>
+          <w:color w:val="000000"/>
+          <w:sz w:val="28"/>
+          <w:szCs w:val="27"/>
+        </w:rPr>
+      </w:pPr>
+      <w:r>
+        <w:rPr>
+          <w:rFonts w:ascii="Times New Roman" w:hAnsi="Times New Roman" w:cs="Times New Roman"/>
+          <w:b/>
+          <w:color w:val="000000"/>
+          <w:sz w:val="28"/>
+          <w:szCs w:val="27"/>
+        </w:rPr>
+        <w:t xml:space="preserve">Решение: </w:t>
+      </w:r>
+    </w:p>
+    <w:p>
+      <w:pPr>
+        <w:rPr>
+          <w:noProof/>
+          <w:lang w:eastAsia="ru-RU"/>
+        </w:rPr>
+      </w:pPr>
+    </w:p>
+    <w:p>
+      <w:pPr>
+        <w:rPr>
+          <w:noProof/>
+          <w:lang w:eastAsia="ru-RU"/>
+        </w:rPr>
+      </w:pPr>
+    </w:p>
+    <w:p>
+      <w:pPr>
+        <w:jc w:val="center"/>
+        <w:rPr>
+          <w:rFonts w:ascii="Times New Roman" w:hAnsi="Times New Roman" w:cs="Times New Roman"/>
+          <w:sz w:val="24"/>
+        </w:rPr>
+      </w:pPr>
+      <w:r>
+        <w:rPr>
+          <w:noProof/>
+          <w:lang w:eastAsia="ru-RU"/>
+        </w:rPr>
+        <w:lastRenderedPageBreak/>
+        <w:drawing>
+          <wp:inline distT="0" distB="0" distL="0" distR="0" wp14:anchorId="50C973FF" wp14:editId="02E88927">
+            <wp:extent cx="5394960" cy="2901491"/>
+            <wp:effectExtent l="0" t="0" r="0" b="0"/>
+            <wp:docPr id="5" name="Рисунок 5"/>
+            <wp:cNvGraphicFramePr>
+              <a:graphicFrameLocks xmlns:a="http://schemas.openxmlformats.org/drawingml/2006/main" noChangeAspect="1"/>
+            </wp:cNvGraphicFramePr>
+            <a:graphic xmlns:a="http://schemas.openxmlformats.org/drawingml/2006/main">
+              <a:graphicData uri="http://schemas.openxmlformats.org/drawingml/2006/picture">
+                <pic:pic xmlns:pic="http://schemas.openxmlformats.org/drawingml/2006/picture">
+                  <pic:nvPicPr>
+                    <pic:cNvPr id="1" name=""/>
+                    <pic:cNvPicPr/>
+                  </pic:nvPicPr>
+                  <pic:blipFill rotWithShape="1">
+                    <a:blip r:embed="rId11"/>
+                    <a:srcRect l="11544" t="29874" r="27397" b="11745"/>
+                    <a:stretch/>
+                  </pic:blipFill>
+                  <pic:spPr bwMode="auto">
+                    <a:xfrm>
+                      <a:off x="0" y="0"/>
+                      <a:ext cx="5399925" cy="2904161"/>
+                    </a:xfrm>
+                    <a:prstGeom prst="rect">
+                      <a:avLst/>
+                    </a:prstGeom>
+                    <a:ln>
+                      <a:noFill/>
+                    </a:ln>
+                    <a:extLst>
+                      <a:ext uri="{53640926-AAD7-44D8-BBD7-CCE9431645EC}">
+                        <a14:shadowObscured xmlns:a14="http://schemas.microsoft.com/office/drawing/2010/main"/>
+                      </a:ext>
+                    </a:extLst>
+                  </pic:spPr>
+                </pic:pic>
+              </a:graphicData>
+            </a:graphic>
+          </wp:inline>
+        </w:drawing>
+      </w:r>
+    </w:p>
+    <w:p>
+      <w:pPr>
+        <w:jc w:val="center"/>
+        <w:rPr>
+          <w:rFonts w:ascii="Times New Roman" w:hAnsi="Times New Roman" w:cs="Times New Roman"/>
+          <w:sz w:val="24"/>
+        </w:rPr>
+      </w:pPr>
+      <w:r>
+        <w:rPr>
+          <w:rFonts w:ascii="Times New Roman" w:hAnsi="Times New Roman" w:cs="Times New Roman"/>
+          <w:sz w:val="24"/>
+        </w:rPr>
+        <w:t>(рис. 1) Главное окно приложения</w:t>
+      </w:r>
+    </w:p>
+    <w:p>
+      <w:pPr>
         <w:rPr>
           <w:rFonts w:ascii="Times New Roman" w:hAnsi="Times New Roman" w:cs="Times New Roman"/>
           <w:sz w:val="28"/>
@@ -1478,19 +1975,274 @@
           <w:sz w:val="28"/>
           <w:szCs w:val="28"/>
         </w:rPr>
-        <w:t>В данном приложении будет производиться распределение по категориям, доступные категории будут представлены в окне слева. Сверху будет поле для поиска. После поиска в поле снизу появятся рецепты, соответствующие результатам поиска. В правом верхнем углу будет кнопка для вывода рецептов, которые пользователь пометил как избранные. Левее кнопки с избранным будет кнопка для добавления нового рецепта.</w:t>
-      </w:r>
-    </w:p>
-    <w:p>
-      <w:pPr>
+        <w:t>В данном приложении будет производиться распределение по категориям, доступные категории будут представ</w:t>
+      </w:r>
+      <w:r>
         <w:rPr>
           <w:rFonts w:ascii="Times New Roman" w:hAnsi="Times New Roman" w:cs="Times New Roman"/>
           <w:sz w:val="28"/>
           <w:szCs w:val="28"/>
         </w:rPr>
-      </w:pPr>
-      <w:bookmarkStart w:id="0" w:name="_GoBack"/>
-      <w:bookmarkEnd w:id="0"/>
+        <w:t>лены в меню, которое появляется при нажатии на кнопку «Категория»</w:t>
+      </w:r>
+      <w:r>
+        <w:rPr>
+          <w:rFonts w:ascii="Times New Roman" w:hAnsi="Times New Roman" w:cs="Times New Roman"/>
+          <w:sz w:val="28"/>
+          <w:szCs w:val="28"/>
+        </w:rPr>
+        <w:t>.</w:t>
+      </w:r>
+      <w:r>
+        <w:rPr>
+          <w:rFonts w:ascii="Times New Roman" w:hAnsi="Times New Roman" w:cs="Times New Roman"/>
+          <w:sz w:val="28"/>
+          <w:szCs w:val="28"/>
+        </w:rPr>
+        <w:t xml:space="preserve"> После выбора категории в поле с рецептами будут отображаться только те рецепты, которые подходят по категории.</w:t>
+      </w:r>
+      <w:r>
+        <w:rPr>
+          <w:rFonts w:ascii="Times New Roman" w:hAnsi="Times New Roman" w:cs="Times New Roman"/>
+          <w:sz w:val="28"/>
+          <w:szCs w:val="28"/>
+        </w:rPr>
+        <w:t xml:space="preserve"> Сверху будет поле для поиска. После поиска в поле </w:t>
+      </w:r>
+      <w:r>
+        <w:rPr>
+          <w:rFonts w:ascii="Times New Roman" w:hAnsi="Times New Roman" w:cs="Times New Roman"/>
+          <w:sz w:val="28"/>
+          <w:szCs w:val="28"/>
+        </w:rPr>
+        <w:t>с рецептами появляются рецепты, которые соответствуют критериям поиска.</w:t>
+      </w:r>
+      <w:r>
+        <w:rPr>
+          <w:rFonts w:ascii="Times New Roman" w:hAnsi="Times New Roman" w:cs="Times New Roman"/>
+          <w:sz w:val="28"/>
+          <w:szCs w:val="28"/>
+        </w:rPr>
+        <w:t xml:space="preserve"> При нажатии на кнопку «фильтры» должно появляться меню с выбором фильтра, по которому будет проходить поиск.</w:t>
+      </w:r>
+      <w:r>
+        <w:rPr>
+          <w:rFonts w:ascii="Times New Roman" w:hAnsi="Times New Roman" w:cs="Times New Roman"/>
+          <w:sz w:val="28"/>
+          <w:szCs w:val="28"/>
+        </w:rPr>
+        <w:t xml:space="preserve"> В </w:t>
+      </w:r>
+      <w:r>
+        <w:rPr>
+          <w:rFonts w:ascii="Times New Roman" w:hAnsi="Times New Roman" w:cs="Times New Roman"/>
+          <w:sz w:val="28"/>
+          <w:szCs w:val="28"/>
+        </w:rPr>
+        <w:t>правом верхнем углу будет кнопка</w:t>
+      </w:r>
+      <w:r>
+        <w:rPr>
+          <w:rFonts w:ascii="Times New Roman" w:hAnsi="Times New Roman" w:cs="Times New Roman"/>
+          <w:sz w:val="28"/>
+          <w:szCs w:val="28"/>
+        </w:rPr>
+        <w:t xml:space="preserve"> «избранное».</w:t>
+      </w:r>
+      <w:r>
+        <w:rPr>
+          <w:rFonts w:ascii="Times New Roman" w:hAnsi="Times New Roman" w:cs="Times New Roman"/>
+          <w:sz w:val="28"/>
+          <w:szCs w:val="28"/>
+        </w:rPr>
+        <w:t xml:space="preserve"> </w:t>
+      </w:r>
+      <w:r>
+        <w:rPr>
+          <w:rFonts w:ascii="Times New Roman" w:hAnsi="Times New Roman" w:cs="Times New Roman"/>
+          <w:sz w:val="28"/>
+          <w:szCs w:val="28"/>
+        </w:rPr>
+        <w:t>При нажатии на неё в поле с рецептами появятся рецепты, помеченные как избранные</w:t>
+      </w:r>
+      <w:r>
+        <w:rPr>
+          <w:rFonts w:ascii="Times New Roman" w:hAnsi="Times New Roman" w:cs="Times New Roman"/>
+          <w:sz w:val="28"/>
+          <w:szCs w:val="28"/>
+        </w:rPr>
+        <w:t>.</w:t>
+      </w:r>
+      <w:r>
+        <w:rPr>
+          <w:rFonts w:ascii="Times New Roman" w:hAnsi="Times New Roman" w:cs="Times New Roman"/>
+          <w:sz w:val="28"/>
+          <w:szCs w:val="28"/>
+        </w:rPr>
+        <w:t xml:space="preserve"> При нажатии на кнопку «помощь» должен появиться навигатор помощи, открывающийся в отдельном окне. При выборе рецепта в поле с рецептами, появится информация о нём. В поле «изображение» появится сопровождающее изображение для рецепта. В поле «название» будет отображено название рецепта. Избранные рецепты должны иметь в названии звёздочку (*).  В поле «ингредиенты» будут отображены ингредиенты данного рецепта. В поле «рецепт» должен быть описан рецепт приготовления. </w:t>
+      </w:r>
+      <w:r>
+        <w:rPr>
+          <w:rFonts w:ascii="Times New Roman" w:hAnsi="Times New Roman" w:cs="Times New Roman"/>
+          <w:sz w:val="28"/>
+          <w:szCs w:val="28"/>
+        </w:rPr>
+        <w:t xml:space="preserve">При нажатии на кнопку «в избранное» рецепт должен помечаться как избранный. Если рецепт уже помечен как избранный, кнопка должна удалять его из избранного. На ней соответственно должно быть написано «удалить из избранного». </w:t>
+      </w:r>
+      <w:r>
+        <w:rPr>
+          <w:rFonts w:ascii="Times New Roman" w:hAnsi="Times New Roman" w:cs="Times New Roman"/>
+          <w:sz w:val="28"/>
+          <w:szCs w:val="28"/>
+        </w:rPr>
+        <w:t>При нажатии на кнопку «изменить» должно открыться окно изменения рецепта.</w:t>
+      </w:r>
+      <w:r>
+        <w:rPr>
+          <w:rFonts w:ascii="Times New Roman" w:hAnsi="Times New Roman" w:cs="Times New Roman"/>
+          <w:sz w:val="28"/>
+          <w:szCs w:val="28"/>
+        </w:rPr>
+        <w:t xml:space="preserve"> При нажатии на кнопку удалить рецепт должен удаляться из базы. При нажатии на кнопку «создать рецепт» должно открываться окно создания нового рецепта.</w:t>
+      </w:r>
+    </w:p>
+    <w:p>
+      <w:pPr>
+        <w:rPr>
+          <w:noProof/>
+          <w:lang w:eastAsia="ru-RU"/>
+        </w:rPr>
+      </w:pPr>
+    </w:p>
+    <w:p>
+      <w:pPr>
+        <w:jc w:val="center"/>
+        <w:rPr>
+          <w:rFonts w:ascii="Times New Roman" w:hAnsi="Times New Roman" w:cs="Times New Roman"/>
+          <w:sz w:val="28"/>
+          <w:szCs w:val="28"/>
+        </w:rPr>
+      </w:pPr>
+      <w:r>
+        <w:rPr>
+          <w:noProof/>
+          <w:lang w:eastAsia="ru-RU"/>
+        </w:rPr>
+        <w:lastRenderedPageBreak/>
+        <w:drawing>
+          <wp:inline distT="0" distB="0" distL="0" distR="0" wp14:anchorId="3F0F225F" wp14:editId="4B1D99BF">
+            <wp:extent cx="4091940" cy="3207879"/>
+            <wp:effectExtent l="0" t="0" r="3810" b="0"/>
+            <wp:docPr id="6" name="Рисунок 6"/>
+            <wp:cNvGraphicFramePr>
+              <a:graphicFrameLocks xmlns:a="http://schemas.openxmlformats.org/drawingml/2006/main" noChangeAspect="1"/>
+            </wp:cNvGraphicFramePr>
+            <a:graphic xmlns:a="http://schemas.openxmlformats.org/drawingml/2006/main">
+              <a:graphicData uri="http://schemas.openxmlformats.org/drawingml/2006/picture">
+                <pic:pic xmlns:pic="http://schemas.openxmlformats.org/drawingml/2006/picture">
+                  <pic:nvPicPr>
+                    <pic:cNvPr id="1" name=""/>
+                    <pic:cNvPicPr/>
+                  </pic:nvPicPr>
+                  <pic:blipFill rotWithShape="1">
+                    <a:blip r:embed="rId12"/>
+                    <a:srcRect l="20909" t="29418" r="37531" b="12657"/>
+                    <a:stretch/>
+                  </pic:blipFill>
+                  <pic:spPr bwMode="auto">
+                    <a:xfrm>
+                      <a:off x="0" y="0"/>
+                      <a:ext cx="4094381" cy="3209792"/>
+                    </a:xfrm>
+                    <a:prstGeom prst="rect">
+                      <a:avLst/>
+                    </a:prstGeom>
+                    <a:ln>
+                      <a:noFill/>
+                    </a:ln>
+                    <a:extLst>
+                      <a:ext uri="{53640926-AAD7-44D8-BBD7-CCE9431645EC}">
+                        <a14:shadowObscured xmlns:a14="http://schemas.microsoft.com/office/drawing/2010/main"/>
+                      </a:ext>
+                    </a:extLst>
+                  </pic:spPr>
+                </pic:pic>
+              </a:graphicData>
+            </a:graphic>
+          </wp:inline>
+        </w:drawing>
+      </w:r>
+    </w:p>
+    <w:p>
+      <w:pPr>
+        <w:jc w:val="center"/>
+        <w:rPr>
+          <w:rFonts w:ascii="Times New Roman" w:hAnsi="Times New Roman" w:cs="Times New Roman"/>
+          <w:sz w:val="28"/>
+          <w:szCs w:val="28"/>
+        </w:rPr>
+      </w:pPr>
+      <w:r>
+        <w:rPr>
+          <w:rFonts w:ascii="Times New Roman" w:hAnsi="Times New Roman" w:cs="Times New Roman"/>
+          <w:sz w:val="28"/>
+          <w:szCs w:val="28"/>
+        </w:rPr>
+        <w:t>(рис. 2) Окно редактирования\создания рецепта</w:t>
+      </w:r>
+    </w:p>
+    <w:p>
+      <w:pPr>
+        <w:rPr>
+          <w:rFonts w:ascii="Times New Roman" w:hAnsi="Times New Roman" w:cs="Times New Roman"/>
+          <w:sz w:val="28"/>
+          <w:szCs w:val="28"/>
+        </w:rPr>
+      </w:pPr>
+      <w:r>
+        <w:rPr>
+          <w:rFonts w:ascii="Times New Roman" w:hAnsi="Times New Roman" w:cs="Times New Roman"/>
+          <w:sz w:val="28"/>
+          <w:szCs w:val="28"/>
+        </w:rPr>
+        <w:t xml:space="preserve">При создании нового рецепта пользователь должен обязательно заполнить все поля. В поле «название» должно быть введено название. </w:t>
+      </w:r>
+      <w:r>
+        <w:rPr>
+          <w:rFonts w:ascii="Times New Roman" w:hAnsi="Times New Roman" w:cs="Times New Roman"/>
+          <w:sz w:val="28"/>
+          <w:szCs w:val="28"/>
+        </w:rPr>
+        <w:t>В поле «ингредиенты» должны быть введены ингредиенты. В поле «рецепт» нужно написать рецепт приготовления блюда. При нажатии на кнопку «категория» должно появляться меню с 11 доступными категориями, одну из которых пользователь обязательно должен выбрать. При нажатии на кнопку «загрузить изображение» должно открываться окно выбора изображения. При нажатии на кнопку сохранить при условии, что заполнены все поля, рецепт должен добавляться в базу данных. Если одно из полей не заполнено, должно появиться уведомление, которое не даст сохранить рецепт. При нажатии на кнопку «отменить» окно создания рецепта закроется без сохранения написанных в нём данных.</w:t>
+      </w:r>
+    </w:p>
+    <w:p>
+      <w:pPr>
+        <w:rPr>
+          <w:rFonts w:ascii="Times New Roman" w:hAnsi="Times New Roman" w:cs="Times New Roman"/>
+          <w:sz w:val="28"/>
+          <w:szCs w:val="28"/>
+        </w:rPr>
+      </w:pPr>
+      <w:r>
+        <w:rPr>
+          <w:rFonts w:ascii="Times New Roman" w:hAnsi="Times New Roman" w:cs="Times New Roman"/>
+          <w:sz w:val="28"/>
+          <w:szCs w:val="28"/>
+        </w:rPr>
+        <w:t>Окно редактирования практически не отличается от окна создания рецептов. Единственное отличие – все данные введены заранее. При нажатии на кнопку «отменить» изменения не будут внесены в базу данных.</w:t>
+      </w:r>
+      <w:bookmarkStart w:id="4" w:name="_GoBack"/>
+      <w:bookmarkEnd w:id="4"/>
+    </w:p>
+    <w:p>
+      <w:pPr>
+        <w:rPr>
+          <w:rFonts w:ascii="Times New Roman" w:hAnsi="Times New Roman" w:cs="Times New Roman"/>
+          <w:sz w:val="28"/>
+          <w:szCs w:val="28"/>
+        </w:rPr>
+      </w:pPr>
     </w:p>
     <w:p>
       <w:pPr>
@@ -1529,7 +2281,7 @@
       </w:pPr>
     </w:p>
     <w:sectPr>
-      <w:footerReference w:type="first" r:id="rId11"/>
+      <w:footerReference w:type="first" r:id="rId13"/>
       <w:pgSz w:w="11906" w:h="16838"/>
       <w:pgMar w:top="1134" w:right="850" w:bottom="1134" w:left="1701" w:header="708" w:footer="708" w:gutter="0"/>
       <w:cols w:space="708"/>
@@ -1541,7 +2293,7 @@
 </file>
 
 <file path=word/endnotes.xml><?xml version="1.0" encoding="utf-8"?>
-<w:endnotes xmlns:wpc="http://schemas.microsoft.com/office/word/2010/wordprocessingCanvas" xmlns:cx="http://schemas.microsoft.com/office/drawing/2014/chartex" xmlns:mc="http://schemas.openxmlformats.org/markup-compatibility/2006" xmlns:o="urn:schemas-microsoft-com:office:office" xmlns:r="http://schemas.openxmlformats.org/officeDocument/2006/relationships" xmlns:m="http://schemas.openxmlformats.org/officeDocument/2006/math" xmlns:v="urn:schemas-microsoft-com:vml" xmlns:wp14="http://schemas.microsoft.com/office/word/2010/wordprocessingDrawing" xmlns:wp="http://schemas.openxmlformats.org/drawingml/2006/wordprocessingDrawing" xmlns:w10="urn:schemas-microsoft-com:office:word" xmlns:w="http://schemas.openxmlformats.org/wordprocessingml/2006/main" xmlns:w14="http://schemas.microsoft.com/office/word/2010/wordml" xmlns:w15="http://schemas.microsoft.com/office/word/2012/wordml" xmlns:w16se="http://schemas.microsoft.com/office/word/2015/wordml/symex" xmlns:wpg="http://schemas.microsoft.com/office/word/2010/wordprocessingGroup" xmlns:wpi="http://schemas.microsoft.com/office/word/2010/wordprocessingInk" xmlns:wne="http://schemas.microsoft.com/office/word/2006/wordml" xmlns:wps="http://schemas.microsoft.com/office/word/2010/wordprocessingShape" mc:Ignorable="w14 w15 w16se wp14">
+<w:endnotes xmlns:wpc="http://schemas.microsoft.com/office/word/2010/wordprocessingCanvas" xmlns:cx="http://schemas.microsoft.com/office/drawing/2014/chartex" xmlns:cx1="http://schemas.microsoft.com/office/drawing/2015/9/8/chartex" xmlns:mc="http://schemas.openxmlformats.org/markup-compatibility/2006" xmlns:o="urn:schemas-microsoft-com:office:office" xmlns:r="http://schemas.openxmlformats.org/officeDocument/2006/relationships" xmlns:m="http://schemas.openxmlformats.org/officeDocument/2006/math" xmlns:v="urn:schemas-microsoft-com:vml" xmlns:wp14="http://schemas.microsoft.com/office/word/2010/wordprocessingDrawing" xmlns:wp="http://schemas.openxmlformats.org/drawingml/2006/wordprocessingDrawing" xmlns:w10="urn:schemas-microsoft-com:office:word" xmlns:w="http://schemas.openxmlformats.org/wordprocessingml/2006/main" xmlns:w14="http://schemas.microsoft.com/office/word/2010/wordml" xmlns:w15="http://schemas.microsoft.com/office/word/2012/wordml" xmlns:w16se="http://schemas.microsoft.com/office/word/2015/wordml/symex" xmlns:wpg="http://schemas.microsoft.com/office/word/2010/wordprocessingGroup" xmlns:wpi="http://schemas.microsoft.com/office/word/2010/wordprocessingInk" xmlns:wne="http://schemas.microsoft.com/office/word/2006/wordml" xmlns:wps="http://schemas.microsoft.com/office/word/2010/wordprocessingShape" mc:Ignorable="w14 w15 w16se wp14">
   <w:endnote w:type="separator" w:id="-1">
     <w:p>
       <w:pPr>
@@ -1566,7 +2318,7 @@
 </file>
 
 <file path=word/footer1.xml><?xml version="1.0" encoding="utf-8"?>
-<w:ftr xmlns:wpc="http://schemas.microsoft.com/office/word/2010/wordprocessingCanvas" xmlns:cx="http://schemas.microsoft.com/office/drawing/2014/chartex" xmlns:mc="http://schemas.openxmlformats.org/markup-compatibility/2006" xmlns:o="urn:schemas-microsoft-com:office:office" xmlns:r="http://schemas.openxmlformats.org/officeDocument/2006/relationships" xmlns:m="http://schemas.openxmlformats.org/officeDocument/2006/math" xmlns:v="urn:schemas-microsoft-com:vml" xmlns:wp14="http://schemas.microsoft.com/office/word/2010/wordprocessingDrawing" xmlns:wp="http://schemas.openxmlformats.org/drawingml/2006/wordprocessingDrawing" xmlns:w10="urn:schemas-microsoft-com:office:word" xmlns:w="http://schemas.openxmlformats.org/wordprocessingml/2006/main" xmlns:w14="http://schemas.microsoft.com/office/word/2010/wordml" xmlns:w15="http://schemas.microsoft.com/office/word/2012/wordml" xmlns:w16se="http://schemas.microsoft.com/office/word/2015/wordml/symex" xmlns:wpg="http://schemas.microsoft.com/office/word/2010/wordprocessingGroup" xmlns:wpi="http://schemas.microsoft.com/office/word/2010/wordprocessingInk" xmlns:wne="http://schemas.microsoft.com/office/word/2006/wordml" xmlns:wps="http://schemas.microsoft.com/office/word/2010/wordprocessingShape" mc:Ignorable="w14 w15 w16se wp14">
+<w:ftr xmlns:wpc="http://schemas.microsoft.com/office/word/2010/wordprocessingCanvas" xmlns:cx="http://schemas.microsoft.com/office/drawing/2014/chartex" xmlns:cx1="http://schemas.microsoft.com/office/drawing/2015/9/8/chartex" xmlns:mc="http://schemas.openxmlformats.org/markup-compatibility/2006" xmlns:o="urn:schemas-microsoft-com:office:office" xmlns:r="http://schemas.openxmlformats.org/officeDocument/2006/relationships" xmlns:m="http://schemas.openxmlformats.org/officeDocument/2006/math" xmlns:v="urn:schemas-microsoft-com:vml" xmlns:wp14="http://schemas.microsoft.com/office/word/2010/wordprocessingDrawing" xmlns:wp="http://schemas.openxmlformats.org/drawingml/2006/wordprocessingDrawing" xmlns:w10="urn:schemas-microsoft-com:office:word" xmlns:w="http://schemas.openxmlformats.org/wordprocessingml/2006/main" xmlns:w14="http://schemas.microsoft.com/office/word/2010/wordml" xmlns:w15="http://schemas.microsoft.com/office/word/2012/wordml" xmlns:w16se="http://schemas.microsoft.com/office/word/2015/wordml/symex" xmlns:wpg="http://schemas.microsoft.com/office/word/2010/wordprocessingGroup" xmlns:wpi="http://schemas.microsoft.com/office/word/2010/wordprocessingInk" xmlns:wne="http://schemas.microsoft.com/office/word/2006/wordml" xmlns:wps="http://schemas.microsoft.com/office/word/2010/wordprocessingShape" mc:Ignorable="w14 w15 w16se wp14">
   <w:p>
     <w:pPr>
       <w:pStyle w:val="a5"/>
@@ -1588,7 +2340,7 @@
 </file>
 
 <file path=word/footnotes.xml><?xml version="1.0" encoding="utf-8"?>
-<w:footnotes xmlns:wpc="http://schemas.microsoft.com/office/word/2010/wordprocessingCanvas" xmlns:cx="http://schemas.microsoft.com/office/drawing/2014/chartex" xmlns:mc="http://schemas.openxmlformats.org/markup-compatibility/2006" xmlns:o="urn:schemas-microsoft-com:office:office" xmlns:r="http://schemas.openxmlformats.org/officeDocument/2006/relationships" xmlns:m="http://schemas.openxmlformats.org/officeDocument/2006/math" xmlns:v="urn:schemas-microsoft-com:vml" xmlns:wp14="http://schemas.microsoft.com/office/word/2010/wordprocessingDrawing" xmlns:wp="http://schemas.openxmlformats.org/drawingml/2006/wordprocessingDrawing" xmlns:w10="urn:schemas-microsoft-com:office:word" xmlns:w="http://schemas.openxmlformats.org/wordprocessingml/2006/main" xmlns:w14="http://schemas.microsoft.com/office/word/2010/wordml" xmlns:w15="http://schemas.microsoft.com/office/word/2012/wordml" xmlns:w16se="http://schemas.microsoft.com/office/word/2015/wordml/symex" xmlns:wpg="http://schemas.microsoft.com/office/word/2010/wordprocessingGroup" xmlns:wpi="http://schemas.microsoft.com/office/word/2010/wordprocessingInk" xmlns:wne="http://schemas.microsoft.com/office/word/2006/wordml" xmlns:wps="http://schemas.microsoft.com/office/word/2010/wordprocessingShape" mc:Ignorable="w14 w15 w16se wp14">
+<w:footnotes xmlns:wpc="http://schemas.microsoft.com/office/word/2010/wordprocessingCanvas" xmlns:cx="http://schemas.microsoft.com/office/drawing/2014/chartex" xmlns:cx1="http://schemas.microsoft.com/office/drawing/2015/9/8/chartex" xmlns:mc="http://schemas.openxmlformats.org/markup-compatibility/2006" xmlns:o="urn:schemas-microsoft-com:office:office" xmlns:r="http://schemas.openxmlformats.org/officeDocument/2006/relationships" xmlns:m="http://schemas.openxmlformats.org/officeDocument/2006/math" xmlns:v="urn:schemas-microsoft-com:vml" xmlns:wp14="http://schemas.microsoft.com/office/word/2010/wordprocessingDrawing" xmlns:wp="http://schemas.openxmlformats.org/drawingml/2006/wordprocessingDrawing" xmlns:w10="urn:schemas-microsoft-com:office:word" xmlns:w="http://schemas.openxmlformats.org/wordprocessingml/2006/main" xmlns:w14="http://schemas.microsoft.com/office/word/2010/wordml" xmlns:w15="http://schemas.microsoft.com/office/word/2012/wordml" xmlns:w16se="http://schemas.microsoft.com/office/word/2015/wordml/symex" xmlns:wpg="http://schemas.microsoft.com/office/word/2010/wordprocessingGroup" xmlns:wpi="http://schemas.microsoft.com/office/word/2010/wordprocessingInk" xmlns:wne="http://schemas.microsoft.com/office/word/2006/wordml" xmlns:wps="http://schemas.microsoft.com/office/word/2010/wordprocessingShape" mc:Ignorable="w14 w15 w16se wp14">
   <w:footnote w:type="separator" w:id="-1">
     <w:p>
       <w:pPr>
@@ -1613,7 +2365,7 @@
 </file>
 
 <file path=word/numbering.xml><?xml version="1.0" encoding="utf-8"?>
-<w:numbering xmlns:wpc="http://schemas.microsoft.com/office/word/2010/wordprocessingCanvas" xmlns:cx="http://schemas.microsoft.com/office/drawing/2014/chartex" xmlns:mc="http://schemas.openxmlformats.org/markup-compatibility/2006" xmlns:o="urn:schemas-microsoft-com:office:office" xmlns:r="http://schemas.openxmlformats.org/officeDocument/2006/relationships" xmlns:m="http://schemas.openxmlformats.org/officeDocument/2006/math" xmlns:v="urn:schemas-microsoft-com:vml" xmlns:wp14="http://schemas.microsoft.com/office/word/2010/wordprocessingDrawing" xmlns:wp="http://schemas.openxmlformats.org/drawingml/2006/wordprocessingDrawing" xmlns:w10="urn:schemas-microsoft-com:office:word" xmlns:w="http://schemas.openxmlformats.org/wordprocessingml/2006/main" xmlns:w14="http://schemas.microsoft.com/office/word/2010/wordml" xmlns:w15="http://schemas.microsoft.com/office/word/2012/wordml" xmlns:w16se="http://schemas.microsoft.com/office/word/2015/wordml/symex" xmlns:wpg="http://schemas.microsoft.com/office/word/2010/wordprocessingGroup" xmlns:wpi="http://schemas.microsoft.com/office/word/2010/wordprocessingInk" xmlns:wne="http://schemas.microsoft.com/office/word/2006/wordml" xmlns:wps="http://schemas.microsoft.com/office/word/2010/wordprocessingShape" mc:Ignorable="w14 w15 w16se wp14">
+<w:numbering xmlns:wpc="http://schemas.microsoft.com/office/word/2010/wordprocessingCanvas" xmlns:cx="http://schemas.microsoft.com/office/drawing/2014/chartex" xmlns:cx1="http://schemas.microsoft.com/office/drawing/2015/9/8/chartex" xmlns:mc="http://schemas.openxmlformats.org/markup-compatibility/2006" xmlns:o="urn:schemas-microsoft-com:office:office" xmlns:r="http://schemas.openxmlformats.org/officeDocument/2006/relationships" xmlns:m="http://schemas.openxmlformats.org/officeDocument/2006/math" xmlns:v="urn:schemas-microsoft-com:vml" xmlns:wp14="http://schemas.microsoft.com/office/word/2010/wordprocessingDrawing" xmlns:wp="http://schemas.openxmlformats.org/drawingml/2006/wordprocessingDrawing" xmlns:w10="urn:schemas-microsoft-com:office:word" xmlns:w="http://schemas.openxmlformats.org/wordprocessingml/2006/main" xmlns:w14="http://schemas.microsoft.com/office/word/2010/wordml" xmlns:w15="http://schemas.microsoft.com/office/word/2012/wordml" xmlns:w16se="http://schemas.microsoft.com/office/word/2015/wordml/symex" xmlns:wpg="http://schemas.microsoft.com/office/word/2010/wordprocessingGroup" xmlns:wpi="http://schemas.microsoft.com/office/word/2010/wordprocessingInk" xmlns:wne="http://schemas.microsoft.com/office/word/2006/wordml" xmlns:wps="http://schemas.microsoft.com/office/word/2010/wordprocessingShape" mc:Ignorable="w14 w15 w16se wp14">
   <w:abstractNum w:abstractNumId="0" w15:restartNumberingAfterBreak="0">
     <w:nsid w:val="27105723"/>
     <w:multiLevelType w:val="hybridMultilevel"/>
@@ -2418,6 +3170,29 @@
       <w:contextualSpacing/>
     </w:pPr>
   </w:style>
+  <w:style w:type="paragraph" w:styleId="11">
+    <w:name w:val="toc 1"/>
+    <w:basedOn w:val="a"/>
+    <w:next w:val="a"/>
+    <w:autoRedefine/>
+    <w:uiPriority w:val="39"/>
+    <w:unhideWhenUsed/>
+    <w:rsid w:val="00BE6B94"/>
+    <w:pPr>
+      <w:spacing w:after="100"/>
+    </w:pPr>
+  </w:style>
+  <w:style w:type="character" w:styleId="a9">
+    <w:name w:val="Hyperlink"/>
+    <w:basedOn w:val="a0"/>
+    <w:uiPriority w:val="99"/>
+    <w:unhideWhenUsed/>
+    <w:rsid w:val="00BE6B94"/>
+    <w:rPr>
+      <w:color w:val="0563C1" w:themeColor="hyperlink"/>
+      <w:u w:val="single"/>
+    </w:rPr>
+  </w:style>
 </w:styles>
 </file>
 
@@ -2687,7 +3462,7 @@
 </file>
 
 <file path=customXml/itemProps1.xml><?xml version="1.0" encoding="utf-8"?>
-<ds:datastoreItem xmlns:ds="http://schemas.openxmlformats.org/officeDocument/2006/customXml" ds:itemID="{F80ECAB6-B340-4495-91B8-F1B98FCBA1C0}">
+<ds:datastoreItem xmlns:ds="http://schemas.openxmlformats.org/officeDocument/2006/customXml" ds:itemID="{899FC77A-5F4E-4ECA-B9AE-0497A1DA8DD3}">
   <ds:schemaRefs>
     <ds:schemaRef ds:uri="http://schemas.openxmlformats.org/officeDocument/2006/bibliography"/>
   </ds:schemaRefs>

</xml_diff>